<commit_message>
#13495 Added install Clang-Format (review)
</commit_message>
<xml_diff>
--- a/doc/Originals/Clang-Format_Beautifier/ClangFormatDocumentation.docx
+++ b/doc/Originals/Clang-Format_Beautifier/ClangFormatDocumentation.docx
@@ -532,6 +532,61 @@
           <w:lang w:val="en-US"/>
         </w:rPr>
         <w:t>TODO!</w:t>
+      </w:r>
+    </w:p>
+    <w:p>
+      <w:pPr>
+        <w:pStyle w:val="Heading2"/>
+        <w:rPr>
+          <w:rFonts w:ascii="Calibri" w:hAnsi="Calibri" w:eastAsia="Calibri" w:cs="Calibri"/>
+          <w:noProof w:val="0"/>
+          <w:sz w:val="22"/>
+          <w:szCs w:val="22"/>
+          <w:lang w:val="en-US"/>
+        </w:rPr>
+      </w:pPr>
+      <w:r>
+        <w:rPr>
+          <w:noProof w:val="0"/>
+          <w:lang w:val="en-US"/>
+        </w:rPr>
+        <w:t>Install Clang-Format</w:t>
+      </w:r>
+    </w:p>
+    <w:p>
+      <w:pPr>
+        <w:pStyle w:val="Normal"/>
+        <w:bidi w:val="0"/>
+        <w:spacing w:before="0" w:beforeAutospacing="off" w:after="160" w:afterAutospacing="off" w:line="259" w:lineRule="auto"/>
+        <w:ind w:left="0" w:right="0"/>
+        <w:jc w:val="left"/>
+        <w:rPr>
+          <w:noProof w:val="0"/>
+          <w:lang w:val="en-US"/>
+        </w:rPr>
+      </w:pPr>
+      <w:r>
+        <w:rPr>
+          <w:noProof w:val="0"/>
+          <w:lang w:val="en-US"/>
+        </w:rPr>
+        <w:t xml:space="preserve">In Linux open your </w:t>
+      </w:r>
+      <w:r>
+        <w:rPr>
+          <w:b w:val="1"/>
+          <w:bCs w:val="1"/>
+          <w:noProof w:val="0"/>
+          <w:lang w:val="en-US"/>
+        </w:rPr>
+        <w:t>terminal</w:t>
+      </w:r>
+      <w:r>
+        <w:rPr>
+          <w:noProof w:val="0"/>
+          <w:lang w:val="en-US"/>
+        </w:rPr>
+        <w:t>, and type in: sudo apt install clang-format .</w:t>
       </w:r>
     </w:p>
     <w:p>
@@ -687,10 +742,10 @@
       </w:pPr>
       <w:r>
         <w:drawing>
-          <wp:inline wp14:editId="4B47014F" wp14:anchorId="4F0EEDC0">
+          <wp:inline wp14:editId="36ECF726" wp14:anchorId="4F0EEDC0">
             <wp:extent cx="4572000" cy="3028950"/>
             <wp:effectExtent l="0" t="0" r="0" b="0"/>
-            <wp:docPr id="686894767" name="" title=""/>
+            <wp:docPr id="929761022" name="" title=""/>
             <wp:cNvGraphicFramePr>
               <a:graphicFrameLocks noChangeAspect="1"/>
             </wp:cNvGraphicFramePr>
@@ -702,10 +757,10 @@
                     <pic:cNvPicPr/>
                   </pic:nvPicPr>
                   <pic:blipFill>
-                    <a:blip r:embed="R3b7473dd97cf44a6">
-                      <a:extLst>
+                    <a:blip r:embed="Rbd67914a70f64876">
+                      <a:extLst xmlns:a="http://schemas.openxmlformats.org/drawingml/2006/main">
                         <a:ext xmlns:a="http://schemas.openxmlformats.org/drawingml/2006/main" uri="{28A0092B-C50C-407E-A947-70E740481C1C}">
-                          <a14:useLocalDpi val="0"/>
+                          <a14:useLocalDpi xmlns:a14="http://schemas.microsoft.com/office/drawing/2010/main" val="0"/>
                         </a:ext>
                       </a:extLst>
                     </a:blip>
@@ -714,7 +769,7 @@
                     </a:stretch>
                   </pic:blipFill>
                   <pic:spPr>
-                    <a:xfrm>
+                    <a:xfrm rot="0" flipH="0" flipV="0">
                       <a:off x="0" y="0"/>
                       <a:ext cx="4572000" cy="3028950"/>
                     </a:xfrm>
@@ -879,10 +934,10 @@
       </w:pPr>
       <w:r>
         <w:drawing>
-          <wp:inline wp14:editId="26CA7B73" wp14:anchorId="7368505D">
+          <wp:inline wp14:editId="407FAB0C" wp14:anchorId="7368505D">
             <wp:extent cx="4572000" cy="3009900"/>
             <wp:effectExtent l="0" t="0" r="0" b="0"/>
-            <wp:docPr id="806916666" name="" title=""/>
+            <wp:docPr id="1300150852" name="" title=""/>
             <wp:cNvGraphicFramePr>
               <a:graphicFrameLocks noChangeAspect="1"/>
             </wp:cNvGraphicFramePr>
@@ -894,10 +949,10 @@
                     <pic:cNvPicPr/>
                   </pic:nvPicPr>
                   <pic:blipFill>
-                    <a:blip r:embed="R4380b148f13049d7">
-                      <a:extLst>
+                    <a:blip r:embed="Rfdc4c16975f94c66">
+                      <a:extLst xmlns:a="http://schemas.openxmlformats.org/drawingml/2006/main">
                         <a:ext xmlns:a="http://schemas.openxmlformats.org/drawingml/2006/main" uri="{28A0092B-C50C-407E-A947-70E740481C1C}">
-                          <a14:useLocalDpi val="0"/>
+                          <a14:useLocalDpi xmlns:a14="http://schemas.microsoft.com/office/drawing/2010/main" val="0"/>
                         </a:ext>
                       </a:extLst>
                     </a:blip>
@@ -906,7 +961,7 @@
                     </a:stretch>
                   </pic:blipFill>
                   <pic:spPr>
-                    <a:xfrm>
+                    <a:xfrm rot="0" flipH="0" flipV="0">
                       <a:off x="0" y="0"/>
                       <a:ext cx="4572000" cy="3009900"/>
                     </a:xfrm>
@@ -1005,10 +1060,10 @@
       </w:pPr>
       <w:r>
         <w:drawing>
-          <wp:inline wp14:editId="18CC808C" wp14:anchorId="326A9BA6">
+          <wp:inline wp14:editId="002D0A14" wp14:anchorId="326A9BA6">
             <wp:extent cx="4572000" cy="2705100"/>
             <wp:effectExtent l="0" t="0" r="0" b="0"/>
-            <wp:docPr id="1258333447" name="" title=""/>
+            <wp:docPr id="381826931" name="" title=""/>
             <wp:cNvGraphicFramePr>
               <a:graphicFrameLocks noChangeAspect="1"/>
             </wp:cNvGraphicFramePr>
@@ -1020,10 +1075,10 @@
                     <pic:cNvPicPr/>
                   </pic:nvPicPr>
                   <pic:blipFill>
-                    <a:blip r:embed="R132fa4b537f741a3">
-                      <a:extLst>
+                    <a:blip r:embed="R7a7a69f5a7024d60">
+                      <a:extLst xmlns:a="http://schemas.openxmlformats.org/drawingml/2006/main">
                         <a:ext xmlns:a="http://schemas.openxmlformats.org/drawingml/2006/main" uri="{28A0092B-C50C-407E-A947-70E740481C1C}">
-                          <a14:useLocalDpi val="0"/>
+                          <a14:useLocalDpi xmlns:a14="http://schemas.microsoft.com/office/drawing/2010/main" val="0"/>
                         </a:ext>
                       </a:extLst>
                     </a:blip>
@@ -1032,7 +1087,7 @@
                     </a:stretch>
                   </pic:blipFill>
                   <pic:spPr>
-                    <a:xfrm>
+                    <a:xfrm rot="0" flipH="0" flipV="0">
                       <a:off x="0" y="0"/>
                       <a:ext cx="4572000" cy="2705100"/>
                     </a:xfrm>
@@ -1399,10 +1454,10 @@
       </w:pPr>
       <w:r>
         <w:drawing>
-          <wp:inline wp14:editId="69432574" wp14:anchorId="4668AFAD">
+          <wp:inline wp14:editId="6DB9BDBF" wp14:anchorId="4668AFAD">
             <wp:extent cx="4572000" cy="2495550"/>
             <wp:effectExtent l="0" t="0" r="0" b="0"/>
-            <wp:docPr id="1994677126" name="" title=""/>
+            <wp:docPr id="162997644" name="" title=""/>
             <wp:cNvGraphicFramePr>
               <a:graphicFrameLocks noChangeAspect="1"/>
             </wp:cNvGraphicFramePr>
@@ -1414,10 +1469,10 @@
                     <pic:cNvPicPr/>
                   </pic:nvPicPr>
                   <pic:blipFill>
-                    <a:blip r:embed="R66db3d5c381b4633">
-                      <a:extLst>
+                    <a:blip r:embed="R938eea6ece6141e5">
+                      <a:extLst xmlns:a="http://schemas.openxmlformats.org/drawingml/2006/main">
                         <a:ext xmlns:a="http://schemas.openxmlformats.org/drawingml/2006/main" uri="{28A0092B-C50C-407E-A947-70E740481C1C}">
-                          <a14:useLocalDpi val="0"/>
+                          <a14:useLocalDpi xmlns:a14="http://schemas.microsoft.com/office/drawing/2010/main" val="0"/>
                         </a:ext>
                       </a:extLst>
                     </a:blip>
@@ -1426,7 +1481,7 @@
                     </a:stretch>
                   </pic:blipFill>
                   <pic:spPr>
-                    <a:xfrm>
+                    <a:xfrm rot="0" flipH="0" flipV="0">
                       <a:off x="0" y="0"/>
                       <a:ext cx="4572000" cy="2495550"/>
                     </a:xfrm>
@@ -1969,10 +2024,10 @@
       </w:pPr>
       <w:r>
         <w:drawing>
-          <wp:inline wp14:editId="1903AB33" wp14:anchorId="47E468EF">
+          <wp:inline wp14:editId="6A47D386" wp14:anchorId="47E468EF">
             <wp:extent cx="4572000" cy="2533650"/>
             <wp:effectExtent l="0" t="0" r="0" b="0"/>
-            <wp:docPr id="1668543130" name="" title=""/>
+            <wp:docPr id="1751550189" name="" title=""/>
             <wp:cNvGraphicFramePr>
               <a:graphicFrameLocks noChangeAspect="1"/>
             </wp:cNvGraphicFramePr>
@@ -1984,10 +2039,10 @@
                     <pic:cNvPicPr/>
                   </pic:nvPicPr>
                   <pic:blipFill>
-                    <a:blip r:embed="Rfd5cf14fdbe94076">
-                      <a:extLst>
+                    <a:blip r:embed="Rb1c0816038a34410">
+                      <a:extLst xmlns:a="http://schemas.openxmlformats.org/drawingml/2006/main">
                         <a:ext xmlns:a="http://schemas.openxmlformats.org/drawingml/2006/main" uri="{28A0092B-C50C-407E-A947-70E740481C1C}">
-                          <a14:useLocalDpi val="0"/>
+                          <a14:useLocalDpi xmlns:a14="http://schemas.microsoft.com/office/drawing/2010/main" val="0"/>
                         </a:ext>
                       </a:extLst>
                     </a:blip>
@@ -1996,7 +2051,7 @@
                     </a:stretch>
                   </pic:blipFill>
                   <pic:spPr>
-                    <a:xfrm>
+                    <a:xfrm rot="0" flipH="0" flipV="0">
                       <a:off x="0" y="0"/>
                       <a:ext cx="4572000" cy="2533650"/>
                     </a:xfrm>

</xml_diff>